<commit_message>
commit in viss branch
</commit_message>
<xml_diff>
--- a/chp1.docx
+++ b/chp1.docx
@@ -4,10 +4,13 @@
   <w:body>
     <w:p>
       <w:r>
-        <w:t>Hi  this is a  story of human …….</w:t>
+        <w:t>Hi  this is a  story of Alien</w:t>
       </w:r>
       <w:bookmarkStart w:id="0" w:name="_GoBack"/>
       <w:bookmarkEnd w:id="0"/>
+      <w:r>
+        <w:t>…….</w:t>
+      </w:r>
     </w:p>
     <w:sectPr>
       <w:pgSz w:w="12240" w:h="15840"/>

</xml_diff>